<commit_message>
Fix peminjaman and surat link
</commit_message>
<xml_diff>
--- a/static/surat.docx
+++ b/static/surat.docx
@@ -379,7 +379,7 @@
           <w:szCs w:val="20"/>
           <w:lang w:val="sv-SE"/>
         </w:rPr>
-        <w:t>0</w:t>
+        <w:t>23</w:t>
       </w:r>
       <w:r>
         <w:rPr>
@@ -427,7 +427,7 @@
           <w:szCs w:val="20"/>
           <w:lang w:val="sv-SE"/>
         </w:rPr>
-        <w:t>22 Maret 2018</w:t>
+        <w:t>5 April 2018</w:t>
       </w:r>
     </w:p>
     <w:p>
@@ -594,7 +594,7 @@
           <w:szCs w:val="20"/>
           <w:lang w:val="fi-FI"/>
         </w:rPr>
-        <w:t xml:space="preserve">a</w:t>
+        <w:t xml:space="preserve">Organisasi_sample_1</w:t>
       </w:r>
     </w:p>
     <w:p>
@@ -753,7 +753,7 @@
           <w:szCs w:val="20"/>
           <w:lang w:val="fi-FI"/>
         </w:rPr>
-        <w:t xml:space="preserve">a</w:t>
+        <w:t xml:space="preserve">Organisasi_sample_1</w:t>
       </w:r>
       <w:r>
         <w:rPr>
@@ -785,7 +785,7 @@
           <w:szCs w:val="20"/>
           <w:lang w:val="sv-SE"/>
         </w:rPr>
-        <w:t>a</w:t>
+        <w:t>23/2525/</w:t>
       </w:r>
       <w:r>
         <w:rPr>
@@ -801,7 +801,7 @@
           <w:szCs w:val="20"/>
           <w:lang w:val="sv-SE"/>
         </w:rPr>
-        <w:t>22 Maret 2018</w:t>
+        <w:t>5 April 2018</w:t>
       </w:r>
       <w:r>
         <w:rPr>
@@ -817,7 +817,7 @@
           <w:szCs w:val="20"/>
           <w:lang w:val="sv-SE"/>
         </w:rPr>
-        <w:t>22 Maret 2018</w:t>
+        <w:t>5 April 2018</w:t>
       </w:r>
       <w:r>
         <w:rPr>
@@ -1112,7 +1112,7 @@
                 <w:szCs w:val="20"/>
                 <w:lang w:val="sv-SE"/>
               </w:rPr>
-              <w:t>a</w:t>
+              <w:t>Acara</w:t>
             </w:r>
           </w:p>
         </w:tc>
@@ -1139,7 +1139,7 @@
                 <w:szCs w:val="20"/>
                 <w:lang w:val="sv-SE"/>
               </w:rPr>
-              <w:t xml:space="preserve">22 Maret 2018</w:t>
+              <w:t xml:space="preserve">20 Maret 2018</w:t>
             </w:r>
           </w:p>
           <w:p>
@@ -1168,7 +1168,7 @@
                 <w:szCs w:val="20"/>
                 <w:lang w:val="sv-SE"/>
               </w:rPr>
-              <w:t xml:space="preserve">00.00 - 00.00</w:t>
+              <w:t xml:space="preserve">00.00 - 01.00</w:t>
             </w:r>
             <w:r>
               <w:rPr>
@@ -1234,7 +1234,7 @@
                 <w:szCs w:val="20"/>
                 <w:lang w:val="sv-SE"/>
               </w:rPr>
-              <w:t xml:space="preserve">a</w:t>
+              <w:t xml:space="preserve">Proyektor</w:t>
             </w:r>
           </w:p>
         </w:tc>
@@ -1289,7 +1289,7 @@
                 <w:szCs w:val="20"/>
                 <w:lang w:val="sv-SE"/>
               </w:rPr>
-              <w:t xml:space="preserve">22 Maret 2018</w:t>
+              <w:t xml:space="preserve">5 April 2018</w:t>
             </w:r>
           </w:p>
           <w:p>
@@ -2058,7 +2058,7 @@
           <w:szCs w:val="20"/>
           <w:lang w:val="es-ES"/>
         </w:rPr>
-        <w:t xml:space="preserve">Direktur Sarana dan Prasarana (sebagai laporan)</w:t>
+        <w:t xml:space="preserve">Wakil Rektor Bidang Sumberdaya dan Organisasi</w:t>
       </w:r>
       <w:r>
         <w:rPr>
@@ -2134,7 +2134,7 @@
           <w:szCs w:val="20"/>
           <w:lang w:val="es-ES"/>
         </w:rPr>
-        <w:t xml:space="preserve">Kepala UPT K3L</w:t>
+        <w:t xml:space="preserve">Direktur Sarana dan Prasarana (sebagai laporan)</w:t>
       </w:r>
       <w:r>
         <w:rPr>
@@ -2187,6 +2187,82 @@
           <w:lang w:val="es-ES"/>
         </w:rPr>
         <w:t xml:space="preserve">3</w:t>
+      </w:r>
+      <w:r>
+        <w:rPr>
+          <w:sz w:val="20"/>
+          <w:szCs w:val="20"/>
+          <w:lang w:val="es-ES"/>
+        </w:rPr>
+        <w:t>.</w:t>
+      </w:r>
+      <w:r>
+        <w:rPr>
+          <w:sz w:val="20"/>
+          <w:szCs w:val="20"/>
+          <w:lang w:val="es-ES"/>
+        </w:rPr>
+        <w:t xml:space="preserve"> </w:t>
+      </w:r>
+      <w:r>
+        <w:rPr>
+          <w:sz w:val="20"/>
+          <w:szCs w:val="20"/>
+          <w:lang w:val="es-ES"/>
+        </w:rPr>
+        <w:t xml:space="preserve">Kepala UPT K3L</w:t>
+      </w:r>
+      <w:r>
+        <w:rPr>
+          <w:sz w:val="20"/>
+          <w:szCs w:val="20"/>
+          <w:lang w:val="es-ES"/>
+        </w:rPr>
+        <w:t xml:space="preserve">;</w:t>
+      </w:r>
+    </w:p>
+    <w:p>
+      <w:pPr>
+        <w:tabs>
+          <w:tab w:val="left" w:pos="5400"/>
+        </w:tabs>
+        <w:spacing w:line="40" w:lineRule="atLeast"/>
+        <w:ind w:right="270"/>
+        <w:rPr>
+          <w:sz w:val="20"/>
+          <w:szCs w:val="20"/>
+          <w:lang w:val="es-ES"/>
+        </w:rPr>
+      </w:pPr>
+      <w:r>
+        <w:rPr>
+          <w:sz w:val="20"/>
+          <w:szCs w:val="20"/>
+          <w:lang w:val="es-ES"/>
+        </w:rPr>
+        <w:t xml:space="preserve"/>
+      </w:r>
+    </w:p>
+    <w:p>
+      <w:pPr>
+        <w:tabs>
+          <w:tab w:val="left" w:pos="5400"/>
+        </w:tabs>
+        <w:spacing w:line="40" w:lineRule="atLeast"/>
+        <w:rPr>
+          <w:sz w:val="20"/>
+          <w:szCs w:val="20"/>
+          <w:lang w:val="es-ES"/>
+        </w:rPr>
+      </w:pPr>
+      <w:proofErr w:type="gramStart"/>
+      <w:r>
+        <w:rPr>
+          <w:sz w:val="20"/>
+          <w:szCs w:val="20"/>
+          <w:lang w:val="es-ES"/>
+        </w:rPr>
+        <w:t xml:space="preserve">4</w:t>
       </w:r>
       <w:r>
         <w:rPr>

</xml_diff>